<commit_message>
updated the pseudo codes
</commit_message>
<xml_diff>
--- a/System Design/PayStub+ Pseudo Code/IncomeRecords Pseudo Code.docx
+++ b/System Design/PayStub+ Pseudo Code/IncomeRecords Pseudo Code.docx
@@ -1,437 +1,216 @@
 
 <file path=word/document.xml><?xml version="1.0" encoding="utf-8"?>
-<w:document xmlns:wpc="http://schemas.microsoft.com/office/word/2010/wordprocessingCanvas" xmlns:cx="http://schemas.microsoft.com/office/drawing/2014/chartex" xmlns:cx1="http://schemas.microsoft.com/office/drawing/2015/9/8/chartex" xmlns:cx2="http://schemas.microsoft.com/office/drawing/2015/10/21/chartex" xmlns:cx3="http://schemas.microsoft.com/office/drawing/2016/5/9/chartex" xmlns:cx4="http://schemas.microsoft.com/office/drawing/2016/5/10/chartex" xmlns:cx5="http://schemas.microsoft.com/office/drawing/2016/5/11/chartex" xmlns:cx6="http://schemas.microsoft.com/office/drawing/2016/5/12/chartex" xmlns:cx7="http://schemas.microsoft.com/office/drawing/2016/5/13/chartex" xmlns:cx8="http://schemas.microsoft.com/office/drawing/2016/5/14/chartex" xmlns:mc="http://schemas.openxmlformats.org/markup-compatibility/2006" xmlns:aink="http://schemas.microsoft.com/office/drawing/2016/ink" xmlns:am3d="http://schemas.microsoft.com/office/drawing/2017/model3d" xmlns:o="urn:schemas-microsoft-com:office:office" xmlns:oel="http://schemas.microsoft.com/office/2019/extlst" xmlns:r="http://schemas.openxmlformats.org/officeDocument/2006/relationships" xmlns:m="http://schemas.openxmlformats.org/officeDocument/2006/math" xmlns:v="urn:schemas-microsoft-com:vml" xmlns:wp14="http://schemas.microsoft.com/office/word/2010/wordprocessingDrawing" xmlns:wp="http://schemas.openxmlformats.org/drawingml/2006/wordprocessingDrawing" xmlns:w10="urn:schemas-microsoft-com:office:word" xmlns:w="http://schemas.openxmlformats.org/wordprocessingml/2006/main" xmlns:w14="http://schemas.microsoft.com/office/word/2010/wordml" xmlns:w15="http://schemas.microsoft.com/office/word/2012/wordml" xmlns:w16cex="http://schemas.microsoft.com/office/word/2018/wordml/cex" xmlns:w16cid="http://schemas.microsoft.com/office/word/2016/wordml/cid" xmlns:w16="http://schemas.microsoft.com/office/word/2018/wordml" xmlns:w16du="http://schemas.microsoft.com/office/word/2023/wordml/word16du" xmlns:w16sdtdh="http://schemas.microsoft.com/office/word/2020/wordml/sdtdatahash" xmlns:w16se="http://schemas.microsoft.com/office/word/2015/wordml/symex" xmlns:wpg="http://schemas.microsoft.com/office/word/2010/wordprocessingGroup" xmlns:wpi="http://schemas.microsoft.com/office/word/2010/wordprocessingInk" xmlns:wne="http://schemas.microsoft.com/office/word/2006/wordml" xmlns:wps="http://schemas.microsoft.com/office/word/2010/wordprocessingShape" mc:Ignorable="w14 w15 w16se w16cid w16 w16cex w16sdtdh w16du wp14">
+<w:document xmlns:wpc="http://schemas.microsoft.com/office/word/2010/wordprocessingCanvas" xmlns:cx="http://schemas.microsoft.com/office/drawing/2014/chartex" xmlns:cx1="http://schemas.microsoft.com/office/drawing/2015/9/8/chartex" xmlns:cx2="http://schemas.microsoft.com/office/drawing/2015/10/21/chartex" xmlns:cx3="http://schemas.microsoft.com/office/drawing/2016/5/9/chartex" xmlns:cx4="http://schemas.microsoft.com/office/drawing/2016/5/10/chartex" xmlns:cx5="http://schemas.microsoft.com/office/drawing/2016/5/11/chartex" xmlns:cx6="http://schemas.microsoft.com/office/drawing/2016/5/12/chartex" xmlns:cx7="http://schemas.microsoft.com/office/drawing/2016/5/13/chartex" xmlns:cx8="http://schemas.microsoft.com/office/drawing/2016/5/14/chartex" xmlns:mc="http://schemas.openxmlformats.org/markup-compatibility/2006" xmlns:aink="http://schemas.microsoft.com/office/drawing/2016/ink" xmlns:am3d="http://schemas.microsoft.com/office/drawing/2017/model3d" xmlns:o="urn:schemas-microsoft-com:office:office" xmlns:oel="http://schemas.microsoft.com/office/2019/extlst" xmlns:r="http://schemas.openxmlformats.org/officeDocument/2006/relationships" xmlns:m="http://schemas.openxmlformats.org/officeDocument/2006/math" xmlns:v="urn:schemas-microsoft-com:vml" xmlns:wp14="http://schemas.microsoft.com/office/word/2010/wordprocessingDrawing" xmlns:wp="http://schemas.openxmlformats.org/drawingml/2006/wordprocessingDrawing" xmlns:w10="urn:schemas-microsoft-com:office:word" xmlns:w="http://schemas.openxmlformats.org/wordprocessingml/2006/main" xmlns:w14="http://schemas.microsoft.com/office/word/2010/wordml" xmlns:w15="http://schemas.microsoft.com/office/word/2012/wordml" xmlns:w16cex="http://schemas.microsoft.com/office/word/2018/wordml/cex" xmlns:w16cid="http://schemas.microsoft.com/office/word/2016/wordml/cid" xmlns:w16="http://schemas.microsoft.com/office/word/2018/wordml" xmlns:w16sdtdh="http://schemas.microsoft.com/office/word/2020/wordml/sdtdatahash" xmlns:w16se="http://schemas.microsoft.com/office/word/2015/wordml/symex" xmlns:wpg="http://schemas.microsoft.com/office/word/2010/wordprocessingGroup" xmlns:wpi="http://schemas.microsoft.com/office/word/2010/wordprocessingInk" xmlns:wne="http://schemas.microsoft.com/office/word/2006/wordml" xmlns:wps="http://schemas.microsoft.com/office/word/2010/wordprocessingShape" mc:Ignorable="w14 w15 w16se w16cid w16 w16cex w16sdtdh wp14">
   <w:body>
     <w:p>
       <w:r>
+        <w:t>Method newRecord(date: Date, hoursWorked: int, cashTips: double, creditTips: double, hourlyPay: double):</w:t>
+      </w:r>
+    </w:p>
+    <w:p>
+      <w:r>
+        <w:t xml:space="preserve">    Take the date</w:t>
+      </w:r>
+    </w:p>
+    <w:p>
+      <w:r>
+        <w:t xml:space="preserve">    Set hours worked</w:t>
+      </w:r>
+    </w:p>
+    <w:p>
+      <w:r>
+        <w:t xml:space="preserve">    Take cash tips</w:t>
+      </w:r>
+    </w:p>
+    <w:p>
+      <w:r>
+        <w:t xml:space="preserve">    Take credit tips</w:t>
+      </w:r>
+    </w:p>
+    <w:p>
+      <w:r>
+        <w:t xml:space="preserve">    Take hourly pay</w:t>
+      </w:r>
+    </w:p>
+    <w:p>
+      <w:r>
+        <w:t xml:space="preserve">    Create a new income record with the specified date, hours worked, cash tips, credit tips, and hourly pay</w:t>
+      </w:r>
+    </w:p>
+    <w:p/>
+    <w:p>
+      <w:r>
+        <w:t>Method setDate(date: Date):</w:t>
+      </w:r>
+    </w:p>
+    <w:p>
+      <w:r>
+        <w:t xml:space="preserve">    Set the date attribute to the provided date</w:t>
+      </w:r>
+    </w:p>
+    <w:p/>
+    <w:p>
+      <w:r>
+        <w:t>Method getDate():</w:t>
+      </w:r>
+    </w:p>
+    <w:p>
+      <w:r>
+        <w:t xml:space="preserve">    Return the date attribute</w:t>
+      </w:r>
+    </w:p>
+    <w:p/>
+    <w:p>
+      <w:r>
+        <w:t>Method setHoursWorked(hoursWorked: int):</w:t>
+      </w:r>
+    </w:p>
+    <w:p>
+      <w:r>
+        <w:t xml:space="preserve">    Set the hoursWorked attribute to the provided value</w:t>
+      </w:r>
+    </w:p>
+    <w:p/>
+    <w:p>
+      <w:r>
         <w:t xml:space="preserve">Method </w:t>
       </w:r>
-      <w:proofErr w:type="spellStart"/>
-      <w:proofErr w:type="gramStart"/>
-      <w:r>
-        <w:t>setDate</w:t>
-      </w:r>
-      <w:proofErr w:type="spellEnd"/>
-      <w:r>
-        <w:t>(</w:t>
-      </w:r>
-      <w:proofErr w:type="gramEnd"/>
-      <w:r>
-        <w:t>date: Date):</w:t>
-      </w:r>
-    </w:p>
-    <w:p>
-      <w:r>
-        <w:t xml:space="preserve">    Set the date attribute to the provided date</w:t>
-      </w:r>
-    </w:p>
-    <w:p/>
-    <w:p>
-      <w:r>
-        <w:t xml:space="preserve">Method </w:t>
-      </w:r>
-      <w:proofErr w:type="spellStart"/>
-      <w:proofErr w:type="gramStart"/>
-      <w:r>
-        <w:t>getDate</w:t>
-      </w:r>
-      <w:proofErr w:type="spellEnd"/>
-      <w:r>
-        <w:t>(</w:t>
-      </w:r>
-      <w:proofErr w:type="gramEnd"/>
-      <w:r>
-        <w:t>):</w:t>
-      </w:r>
-    </w:p>
-    <w:p>
-      <w:r>
-        <w:t xml:space="preserve">    Return the date attribute</w:t>
-      </w:r>
-    </w:p>
-    <w:p/>
-    <w:p>
-      <w:r>
-        <w:t xml:space="preserve">Method </w:t>
-      </w:r>
-      <w:proofErr w:type="spellStart"/>
-      <w:proofErr w:type="gramStart"/>
-      <w:r>
-        <w:t>setHoursWorked</w:t>
-      </w:r>
-      <w:proofErr w:type="spellEnd"/>
-      <w:r>
-        <w:t>(</w:t>
-      </w:r>
-      <w:proofErr w:type="spellStart"/>
-      <w:proofErr w:type="gramEnd"/>
-      <w:r>
-        <w:t>hoursWorked</w:t>
-      </w:r>
-      <w:proofErr w:type="spellEnd"/>
-      <w:r>
-        <w:t>: int):</w:t>
-      </w:r>
-    </w:p>
-    <w:p>
-      <w:r>
-        <w:t xml:space="preserve">    Set the </w:t>
-      </w:r>
-      <w:proofErr w:type="spellStart"/>
-      <w:r>
-        <w:t>hoursWorked</w:t>
-      </w:r>
-      <w:proofErr w:type="spellEnd"/>
-      <w:r>
-        <w:t xml:space="preserve"> attribute to the provided value</w:t>
-      </w:r>
-    </w:p>
-    <w:p/>
-    <w:p>
-      <w:r>
-        <w:t xml:space="preserve">Method </w:t>
-      </w:r>
-      <w:proofErr w:type="spellStart"/>
-      <w:proofErr w:type="gramStart"/>
-      <w:r>
-        <w:t>getHoursWorked</w:t>
-      </w:r>
-      <w:proofErr w:type="spellEnd"/>
-      <w:r>
-        <w:t>(</w:t>
-      </w:r>
-      <w:proofErr w:type="gramEnd"/>
-      <w:r>
-        <w:t>):</w:t>
-      </w:r>
-    </w:p>
-    <w:p>
-      <w:r>
-        <w:t xml:space="preserve">    Return the </w:t>
-      </w:r>
-      <w:proofErr w:type="spellStart"/>
-      <w:r>
-        <w:t>hoursWorked</w:t>
-      </w:r>
-      <w:proofErr w:type="spellEnd"/>
-      <w:r>
-        <w:t xml:space="preserve"> attribute</w:t>
-      </w:r>
-    </w:p>
-    <w:p/>
-    <w:p>
-      <w:r>
-        <w:t xml:space="preserve">Method </w:t>
-      </w:r>
-      <w:proofErr w:type="spellStart"/>
-      <w:proofErr w:type="gramStart"/>
-      <w:r>
-        <w:t>setCashTips</w:t>
-      </w:r>
-      <w:proofErr w:type="spellEnd"/>
-      <w:r>
-        <w:t>(</w:t>
-      </w:r>
-      <w:proofErr w:type="spellStart"/>
-      <w:proofErr w:type="gramEnd"/>
-      <w:r>
-        <w:t>cashTips</w:t>
-      </w:r>
-      <w:proofErr w:type="spellEnd"/>
-      <w:r>
-        <w:t>: double):</w:t>
-      </w:r>
-    </w:p>
-    <w:p>
-      <w:r>
-        <w:t xml:space="preserve">    Enter cash tips </w:t>
-      </w:r>
-      <w:proofErr w:type="spellStart"/>
-      <w:r>
-        <w:t>recieved</w:t>
-      </w:r>
-      <w:proofErr w:type="spellEnd"/>
-    </w:p>
-    <w:p>
-      <w:r>
-        <w:t xml:space="preserve">    Set the </w:t>
-      </w:r>
-      <w:proofErr w:type="spellStart"/>
-      <w:r>
-        <w:t>cashTips</w:t>
-      </w:r>
-      <w:proofErr w:type="spellEnd"/>
-      <w:r>
-        <w:t xml:space="preserve"> attribute to the provided value</w:t>
-      </w:r>
-    </w:p>
-    <w:p/>
-    <w:p>
-      <w:r>
-        <w:t xml:space="preserve">Method </w:t>
-      </w:r>
-      <w:proofErr w:type="spellStart"/>
-      <w:proofErr w:type="gramStart"/>
-      <w:r>
-        <w:t>getCashTips</w:t>
-      </w:r>
-      <w:proofErr w:type="spellEnd"/>
-      <w:r>
-        <w:t>(</w:t>
-      </w:r>
-      <w:proofErr w:type="gramEnd"/>
-      <w:r>
-        <w:t>):</w:t>
-      </w:r>
-    </w:p>
-    <w:p>
-      <w:r>
-        <w:t xml:space="preserve">    Return the </w:t>
-      </w:r>
-      <w:proofErr w:type="spellStart"/>
-      <w:r>
-        <w:t>cashTips</w:t>
-      </w:r>
-      <w:proofErr w:type="spellEnd"/>
-      <w:r>
-        <w:t xml:space="preserve"> attribute</w:t>
-      </w:r>
-    </w:p>
-    <w:p/>
-    <w:p>
-      <w:r>
-        <w:t xml:space="preserve">Method </w:t>
-      </w:r>
-      <w:proofErr w:type="spellStart"/>
-      <w:proofErr w:type="gramStart"/>
-      <w:r>
-        <w:t>setCreditTips</w:t>
-      </w:r>
-      <w:proofErr w:type="spellEnd"/>
-      <w:r>
-        <w:t>(</w:t>
-      </w:r>
-      <w:proofErr w:type="spellStart"/>
-      <w:proofErr w:type="gramEnd"/>
-      <w:r>
-        <w:t>creditTips</w:t>
-      </w:r>
-      <w:proofErr w:type="spellEnd"/>
-      <w:r>
-        <w:t>: double):</w:t>
-      </w:r>
-    </w:p>
-    <w:p>
-      <w:r>
-        <w:t xml:space="preserve">    Set the </w:t>
-      </w:r>
-      <w:proofErr w:type="spellStart"/>
-      <w:r>
-        <w:t>creditTips</w:t>
-      </w:r>
-      <w:proofErr w:type="spellEnd"/>
-      <w:r>
-        <w:t xml:space="preserve"> attribute to the provided value</w:t>
-      </w:r>
-    </w:p>
-    <w:p/>
-    <w:p>
-      <w:r>
-        <w:t xml:space="preserve">Method </w:t>
-      </w:r>
-      <w:proofErr w:type="spellStart"/>
-      <w:proofErr w:type="gramStart"/>
-      <w:r>
-        <w:t>getCreditTips</w:t>
-      </w:r>
-      <w:proofErr w:type="spellEnd"/>
-      <w:r>
-        <w:t>(</w:t>
-      </w:r>
-      <w:proofErr w:type="gramEnd"/>
-      <w:r>
-        <w:t>):</w:t>
-      </w:r>
-    </w:p>
-    <w:p>
-      <w:r>
-        <w:t xml:space="preserve">    Return the </w:t>
-      </w:r>
-      <w:proofErr w:type="spellStart"/>
-      <w:r>
-        <w:t>creditTips</w:t>
-      </w:r>
-      <w:proofErr w:type="spellEnd"/>
-      <w:r>
-        <w:t xml:space="preserve"> attribute</w:t>
-      </w:r>
-    </w:p>
-    <w:p/>
-    <w:p>
-      <w:r>
-        <w:t xml:space="preserve">Method </w:t>
-      </w:r>
-      <w:proofErr w:type="spellStart"/>
-      <w:proofErr w:type="gramStart"/>
-      <w:r>
-        <w:t>setHourlyPay</w:t>
-      </w:r>
-      <w:proofErr w:type="spellEnd"/>
-      <w:r>
-        <w:t>(</w:t>
-      </w:r>
-      <w:proofErr w:type="spellStart"/>
-      <w:proofErr w:type="gramEnd"/>
-      <w:r>
-        <w:t>hourlyPay</w:t>
-      </w:r>
-      <w:proofErr w:type="spellEnd"/>
-      <w:r>
-        <w:t>: double):</w:t>
-      </w:r>
-    </w:p>
-    <w:p>
-      <w:r>
-        <w:t xml:space="preserve">    Set the </w:t>
-      </w:r>
-      <w:proofErr w:type="spellStart"/>
-      <w:r>
-        <w:t>hourlyPay</w:t>
-      </w:r>
-      <w:proofErr w:type="spellEnd"/>
-      <w:r>
-        <w:t xml:space="preserve"> attribute to the provided value</w:t>
-      </w:r>
-    </w:p>
-    <w:p/>
-    <w:p>
-      <w:r>
-        <w:t xml:space="preserve">Method </w:t>
-      </w:r>
-      <w:proofErr w:type="spellStart"/>
-      <w:proofErr w:type="gramStart"/>
+      <w:r>
+        <w:t>getHoursWorked():</w:t>
+      </w:r>
+    </w:p>
+    <w:p>
+      <w:r>
+        <w:t xml:space="preserve">    Return the hoursWorked attribute</w:t>
+      </w:r>
+    </w:p>
+    <w:p/>
+    <w:p>
+      <w:r>
+        <w:t>Method setCashTips(cashTips: double):</w:t>
+      </w:r>
+    </w:p>
+    <w:p>
+      <w:r>
+        <w:t xml:space="preserve">    Enter cash tips recieved</w:t>
+      </w:r>
+    </w:p>
+    <w:p>
+      <w:r>
+        <w:t xml:space="preserve">    Set the cashTips attribute to the provided value</w:t>
+      </w:r>
+    </w:p>
+    <w:p/>
+    <w:p>
+      <w:r>
+        <w:t>Method getCashTips():</w:t>
+      </w:r>
+    </w:p>
+    <w:p>
+      <w:r>
+        <w:t xml:space="preserve">    Return the cashTips attribute</w:t>
+      </w:r>
+    </w:p>
+    <w:p/>
+    <w:p>
+      <w:r>
+        <w:t>Method setCreditTips(c</w:t>
+      </w:r>
+      <w:r>
+        <w:t>reditTips: double):</w:t>
+      </w:r>
+    </w:p>
+    <w:p>
+      <w:r>
+        <w:t xml:space="preserve">    Set the creditTips attribute to the provided value</w:t>
+      </w:r>
+    </w:p>
+    <w:p/>
+    <w:p>
+      <w:r>
+        <w:t>Method getCreditTips():</w:t>
+      </w:r>
+    </w:p>
+    <w:p>
+      <w:r>
+        <w:t xml:space="preserve">    Return the creditTips attribute</w:t>
+      </w:r>
+    </w:p>
+    <w:p/>
+    <w:p>
+      <w:r>
+        <w:t>Method setHourlyPay(hourlyPay: double):</w:t>
+      </w:r>
+    </w:p>
+    <w:p>
+      <w:r>
+        <w:t xml:space="preserve">    Set the hourlyPay attribute to the provided value</w:t>
+      </w:r>
+    </w:p>
+    <w:p/>
+    <w:p>
+      <w:r>
+        <w:t>Method getHourlyPay():</w:t>
+      </w:r>
+    </w:p>
+    <w:p>
+      <w:r>
+        <w:t xml:space="preserve">    Return the hourlyPay attribute</w:t>
+      </w:r>
+    </w:p>
+    <w:p/>
+    <w:p>
+      <w:r>
+        <w:t>Method saveTipInput():</w:t>
+      </w:r>
+    </w:p>
+    <w:p>
+      <w:r>
+        <w:t xml:space="preserve">    getCashTips</w:t>
+      </w:r>
+    </w:p>
+    <w:p>
+      <w:r>
+        <w:lastRenderedPageBreak/>
+        <w:t xml:space="preserve">    getCreditTips</w:t>
+      </w:r>
+    </w:p>
+    <w:p>
+      <w:r>
+        <w:t xml:space="preserve">    Save the tip input data to the database</w:t>
+      </w:r>
+    </w:p>
+    <w:p/>
+    <w:p>
+      <w:r>
+        <w:t>Method addEntry():</w:t>
+      </w:r>
+    </w:p>
+    <w:p>
+      <w:r>
+        <w:t xml:space="preserve">    getHoursWorked</w:t>
+      </w:r>
+      <w:r>
+        <w:t xml:space="preserve"> and multiply by </w:t>
+      </w:r>
       <w:r>
         <w:t>getHourlyPay</w:t>
       </w:r>
-      <w:proofErr w:type="spellEnd"/>
-      <w:r>
-        <w:t>(</w:t>
-      </w:r>
-      <w:proofErr w:type="gramEnd"/>
-      <w:r>
-        <w:t>):</w:t>
-      </w:r>
-    </w:p>
-    <w:p>
-      <w:r>
-        <w:t xml:space="preserve">    Return the </w:t>
-      </w:r>
-      <w:proofErr w:type="spellStart"/>
-      <w:r>
-        <w:t>hourlyPay</w:t>
-      </w:r>
-      <w:proofErr w:type="spellEnd"/>
-      <w:r>
-        <w:t xml:space="preserve"> attribute</w:t>
-      </w:r>
-    </w:p>
-    <w:p/>
-    <w:p>
-      <w:r>
-        <w:t xml:space="preserve">Method </w:t>
-      </w:r>
-      <w:proofErr w:type="spellStart"/>
-      <w:proofErr w:type="gramStart"/>
-      <w:r>
-        <w:t>saveTipInput</w:t>
-      </w:r>
-      <w:proofErr w:type="spellEnd"/>
-      <w:r>
-        <w:t>(</w:t>
-      </w:r>
-      <w:proofErr w:type="gramEnd"/>
-      <w:r>
-        <w:t>):</w:t>
-      </w:r>
-    </w:p>
-    <w:p>
-      <w:r>
-        <w:t xml:space="preserve">    </w:t>
-      </w:r>
-      <w:proofErr w:type="spellStart"/>
-      <w:r>
-        <w:t>getCashTips</w:t>
-      </w:r>
-      <w:proofErr w:type="spellEnd"/>
-    </w:p>
-    <w:p>
-      <w:r>
-        <w:t xml:space="preserve">    </w:t>
-      </w:r>
-      <w:proofErr w:type="spellStart"/>
-      <w:r>
-        <w:t>getCreditTips</w:t>
-      </w:r>
-      <w:proofErr w:type="spellEnd"/>
-    </w:p>
-    <w:p>
-      <w:r>
-        <w:t xml:space="preserve">    Save the tip input data to the database</w:t>
-      </w:r>
-    </w:p>
-    <w:p/>
-    <w:p>
-      <w:r>
-        <w:t xml:space="preserve">Method </w:t>
-      </w:r>
-      <w:proofErr w:type="spellStart"/>
-      <w:proofErr w:type="gramStart"/>
-      <w:r>
-        <w:t>addEntry</w:t>
-      </w:r>
-      <w:proofErr w:type="spellEnd"/>
-      <w:r>
-        <w:t>(</w:t>
-      </w:r>
-      <w:proofErr w:type="gramEnd"/>
-      <w:r>
-        <w:t>):</w:t>
-      </w:r>
-    </w:p>
-    <w:p>
-      <w:r>
-        <w:t xml:space="preserve">    </w:t>
-      </w:r>
-      <w:proofErr w:type="spellStart"/>
-      <w:r>
-        <w:t>getHoursWorked</w:t>
-      </w:r>
-      <w:proofErr w:type="spellEnd"/>
-      <w:r>
-        <w:t xml:space="preserve"> and multiply by </w:t>
-      </w:r>
-      <w:proofErr w:type="spellStart"/>
-      <w:r>
-        <w:t>getHourlyPay</w:t>
-      </w:r>
-      <w:proofErr w:type="spellEnd"/>
       <w:r>
         <w:t>, subtract taxes</w:t>
       </w:r>
     </w:p>
     <w:p>
       <w:r>
-        <w:t xml:space="preserve">    </w:t>
-      </w:r>
-      <w:proofErr w:type="spellStart"/>
-      <w:r>
-        <w:t>saveTipInput</w:t>
-      </w:r>
-      <w:proofErr w:type="spellEnd"/>
-    </w:p>
-    <w:p>
-      <w:r>
-        <w:t xml:space="preserve">    Add a new entry to the income record</w:t>
+        <w:t xml:space="preserve">    saveTipInput</w:t>
+      </w:r>
+    </w:p>
+    <w:p>
+      <w:r>
+        <w:t xml:space="preserve">    Add a new entr</w:t>
+      </w:r>
+      <w:r>
+        <w:t>y to the income record</w:t>
       </w:r>
     </w:p>
     <w:p/>
@@ -448,7 +227,7 @@
 </file>
 
 <file path=word/endnotes.xml><?xml version="1.0" encoding="utf-8"?>
-<w:endnotes xmlns:wpc="http://schemas.microsoft.com/office/word/2010/wordprocessingCanvas" xmlns:cx="http://schemas.microsoft.com/office/drawing/2014/chartex" xmlns:cx1="http://schemas.microsoft.com/office/drawing/2015/9/8/chartex" xmlns:cx2="http://schemas.microsoft.com/office/drawing/2015/10/21/chartex" xmlns:cx3="http://schemas.microsoft.com/office/drawing/2016/5/9/chartex" xmlns:cx4="http://schemas.microsoft.com/office/drawing/2016/5/10/chartex" xmlns:cx5="http://schemas.microsoft.com/office/drawing/2016/5/11/chartex" xmlns:cx6="http://schemas.microsoft.com/office/drawing/2016/5/12/chartex" xmlns:cx7="http://schemas.microsoft.com/office/drawing/2016/5/13/chartex" xmlns:cx8="http://schemas.microsoft.com/office/drawing/2016/5/14/chartex" xmlns:mc="http://schemas.openxmlformats.org/markup-compatibility/2006" xmlns:aink="http://schemas.microsoft.com/office/drawing/2016/ink" xmlns:am3d="http://schemas.microsoft.com/office/drawing/2017/model3d" xmlns:o="urn:schemas-microsoft-com:office:office" xmlns:oel="http://schemas.microsoft.com/office/2019/extlst" xmlns:r="http://schemas.openxmlformats.org/officeDocument/2006/relationships" xmlns:m="http://schemas.openxmlformats.org/officeDocument/2006/math" xmlns:v="urn:schemas-microsoft-com:vml" xmlns:wp14="http://schemas.microsoft.com/office/word/2010/wordprocessingDrawing" xmlns:wp="http://schemas.openxmlformats.org/drawingml/2006/wordprocessingDrawing" xmlns:w10="urn:schemas-microsoft-com:office:word" xmlns:w="http://schemas.openxmlformats.org/wordprocessingml/2006/main" xmlns:w14="http://schemas.microsoft.com/office/word/2010/wordml" xmlns:w15="http://schemas.microsoft.com/office/word/2012/wordml" xmlns:w16cex="http://schemas.microsoft.com/office/word/2018/wordml/cex" xmlns:w16cid="http://schemas.microsoft.com/office/word/2016/wordml/cid" xmlns:w16="http://schemas.microsoft.com/office/word/2018/wordml" xmlns:w16du="http://schemas.microsoft.com/office/word/2023/wordml/word16du" xmlns:w16sdtdh="http://schemas.microsoft.com/office/word/2020/wordml/sdtdatahash" xmlns:w16se="http://schemas.microsoft.com/office/word/2015/wordml/symex" xmlns:wpg="http://schemas.microsoft.com/office/word/2010/wordprocessingGroup" xmlns:wpi="http://schemas.microsoft.com/office/word/2010/wordprocessingInk" xmlns:wne="http://schemas.microsoft.com/office/word/2006/wordml" xmlns:wps="http://schemas.microsoft.com/office/word/2010/wordprocessingShape" mc:Ignorable="w14 w15 w16se w16cid w16 w16cex w16sdtdh w16du wp14">
+<w:endnotes xmlns:wpc="http://schemas.microsoft.com/office/word/2010/wordprocessingCanvas" xmlns:cx="http://schemas.microsoft.com/office/drawing/2014/chartex" xmlns:cx1="http://schemas.microsoft.com/office/drawing/2015/9/8/chartex" xmlns:cx2="http://schemas.microsoft.com/office/drawing/2015/10/21/chartex" xmlns:cx3="http://schemas.microsoft.com/office/drawing/2016/5/9/chartex" xmlns:cx4="http://schemas.microsoft.com/office/drawing/2016/5/10/chartex" xmlns:cx5="http://schemas.microsoft.com/office/drawing/2016/5/11/chartex" xmlns:cx6="http://schemas.microsoft.com/office/drawing/2016/5/12/chartex" xmlns:cx7="http://schemas.microsoft.com/office/drawing/2016/5/13/chartex" xmlns:cx8="http://schemas.microsoft.com/office/drawing/2016/5/14/chartex" xmlns:mc="http://schemas.openxmlformats.org/markup-compatibility/2006" xmlns:aink="http://schemas.microsoft.com/office/drawing/2016/ink" xmlns:am3d="http://schemas.microsoft.com/office/drawing/2017/model3d" xmlns:o="urn:schemas-microsoft-com:office:office" xmlns:oel="http://schemas.microsoft.com/office/2019/extlst" xmlns:r="http://schemas.openxmlformats.org/officeDocument/2006/relationships" xmlns:m="http://schemas.openxmlformats.org/officeDocument/2006/math" xmlns:v="urn:schemas-microsoft-com:vml" xmlns:wp14="http://schemas.microsoft.com/office/word/2010/wordprocessingDrawing" xmlns:wp="http://schemas.openxmlformats.org/drawingml/2006/wordprocessingDrawing" xmlns:w10="urn:schemas-microsoft-com:office:word" xmlns:w="http://schemas.openxmlformats.org/wordprocessingml/2006/main" xmlns:w14="http://schemas.microsoft.com/office/word/2010/wordml" xmlns:w15="http://schemas.microsoft.com/office/word/2012/wordml" xmlns:w16cex="http://schemas.microsoft.com/office/word/2018/wordml/cex" xmlns:w16cid="http://schemas.microsoft.com/office/word/2016/wordml/cid" xmlns:w16="http://schemas.microsoft.com/office/word/2018/wordml" xmlns:w16sdtdh="http://schemas.microsoft.com/office/word/2020/wordml/sdtdatahash" xmlns:w16se="http://schemas.microsoft.com/office/word/2015/wordml/symex" xmlns:wpg="http://schemas.microsoft.com/office/word/2010/wordprocessingGroup" xmlns:wpi="http://schemas.microsoft.com/office/word/2010/wordprocessingInk" xmlns:wne="http://schemas.microsoft.com/office/word/2006/wordml" xmlns:wps="http://schemas.microsoft.com/office/word/2010/wordprocessingShape" mc:Ignorable="w14 w15 w16se w16cid w16 w16cex w16sdtdh wp14">
   <w:endnote w:type="separator" w:id="-1">
     <w:p>
       <w:pPr>
@@ -473,7 +252,7 @@
 </file>
 
 <file path=word/footnotes.xml><?xml version="1.0" encoding="utf-8"?>
-<w:footnotes xmlns:wpc="http://schemas.microsoft.com/office/word/2010/wordprocessingCanvas" xmlns:cx="http://schemas.microsoft.com/office/drawing/2014/chartex" xmlns:cx1="http://schemas.microsoft.com/office/drawing/2015/9/8/chartex" xmlns:cx2="http://schemas.microsoft.com/office/drawing/2015/10/21/chartex" xmlns:cx3="http://schemas.microsoft.com/office/drawing/2016/5/9/chartex" xmlns:cx4="http://schemas.microsoft.com/office/drawing/2016/5/10/chartex" xmlns:cx5="http://schemas.microsoft.com/office/drawing/2016/5/11/chartex" xmlns:cx6="http://schemas.microsoft.com/office/drawing/2016/5/12/chartex" xmlns:cx7="http://schemas.microsoft.com/office/drawing/2016/5/13/chartex" xmlns:cx8="http://schemas.microsoft.com/office/drawing/2016/5/14/chartex" xmlns:mc="http://schemas.openxmlformats.org/markup-compatibility/2006" xmlns:aink="http://schemas.microsoft.com/office/drawing/2016/ink" xmlns:am3d="http://schemas.microsoft.com/office/drawing/2017/model3d" xmlns:o="urn:schemas-microsoft-com:office:office" xmlns:oel="http://schemas.microsoft.com/office/2019/extlst" xmlns:r="http://schemas.openxmlformats.org/officeDocument/2006/relationships" xmlns:m="http://schemas.openxmlformats.org/officeDocument/2006/math" xmlns:v="urn:schemas-microsoft-com:vml" xmlns:wp14="http://schemas.microsoft.com/office/word/2010/wordprocessingDrawing" xmlns:wp="http://schemas.openxmlformats.org/drawingml/2006/wordprocessingDrawing" xmlns:w10="urn:schemas-microsoft-com:office:word" xmlns:w="http://schemas.openxmlformats.org/wordprocessingml/2006/main" xmlns:w14="http://schemas.microsoft.com/office/word/2010/wordml" xmlns:w15="http://schemas.microsoft.com/office/word/2012/wordml" xmlns:w16cex="http://schemas.microsoft.com/office/word/2018/wordml/cex" xmlns:w16cid="http://schemas.microsoft.com/office/word/2016/wordml/cid" xmlns:w16="http://schemas.microsoft.com/office/word/2018/wordml" xmlns:w16du="http://schemas.microsoft.com/office/word/2023/wordml/word16du" xmlns:w16sdtdh="http://schemas.microsoft.com/office/word/2020/wordml/sdtdatahash" xmlns:w16se="http://schemas.microsoft.com/office/word/2015/wordml/symex" xmlns:wpg="http://schemas.microsoft.com/office/word/2010/wordprocessingGroup" xmlns:wpi="http://schemas.microsoft.com/office/word/2010/wordprocessingInk" xmlns:wne="http://schemas.microsoft.com/office/word/2006/wordml" xmlns:wps="http://schemas.microsoft.com/office/word/2010/wordprocessingShape" mc:Ignorable="w14 w15 w16se w16cid w16 w16cex w16sdtdh w16du wp14">
+<w:footnotes xmlns:wpc="http://schemas.microsoft.com/office/word/2010/wordprocessingCanvas" xmlns:cx="http://schemas.microsoft.com/office/drawing/2014/chartex" xmlns:cx1="http://schemas.microsoft.com/office/drawing/2015/9/8/chartex" xmlns:cx2="http://schemas.microsoft.com/office/drawing/2015/10/21/chartex" xmlns:cx3="http://schemas.microsoft.com/office/drawing/2016/5/9/chartex" xmlns:cx4="http://schemas.microsoft.com/office/drawing/2016/5/10/chartex" xmlns:cx5="http://schemas.microsoft.com/office/drawing/2016/5/11/chartex" xmlns:cx6="http://schemas.microsoft.com/office/drawing/2016/5/12/chartex" xmlns:cx7="http://schemas.microsoft.com/office/drawing/2016/5/13/chartex" xmlns:cx8="http://schemas.microsoft.com/office/drawing/2016/5/14/chartex" xmlns:mc="http://schemas.openxmlformats.org/markup-compatibility/2006" xmlns:aink="http://schemas.microsoft.com/office/drawing/2016/ink" xmlns:am3d="http://schemas.microsoft.com/office/drawing/2017/model3d" xmlns:o="urn:schemas-microsoft-com:office:office" xmlns:oel="http://schemas.microsoft.com/office/2019/extlst" xmlns:r="http://schemas.openxmlformats.org/officeDocument/2006/relationships" xmlns:m="http://schemas.openxmlformats.org/officeDocument/2006/math" xmlns:v="urn:schemas-microsoft-com:vml" xmlns:wp14="http://schemas.microsoft.com/office/word/2010/wordprocessingDrawing" xmlns:wp="http://schemas.openxmlformats.org/drawingml/2006/wordprocessingDrawing" xmlns:w10="urn:schemas-microsoft-com:office:word" xmlns:w="http://schemas.openxmlformats.org/wordprocessingml/2006/main" xmlns:w14="http://schemas.microsoft.com/office/word/2010/wordml" xmlns:w15="http://schemas.microsoft.com/office/word/2012/wordml" xmlns:w16cex="http://schemas.microsoft.com/office/word/2018/wordml/cex" xmlns:w16cid="http://schemas.microsoft.com/office/word/2016/wordml/cid" xmlns:w16="http://schemas.microsoft.com/office/word/2018/wordml" xmlns:w16sdtdh="http://schemas.microsoft.com/office/word/2020/wordml/sdtdatahash" xmlns:w16se="http://schemas.microsoft.com/office/word/2015/wordml/symex" xmlns:wpg="http://schemas.microsoft.com/office/word/2010/wordprocessingGroup" xmlns:wpi="http://schemas.microsoft.com/office/word/2010/wordprocessingInk" xmlns:wne="http://schemas.microsoft.com/office/word/2006/wordml" xmlns:wps="http://schemas.microsoft.com/office/word/2010/wordprocessingShape" mc:Ignorable="w14 w15 w16se w16cid w16 w16cex w16sdtdh wp14">
   <w:footnote w:type="separator" w:id="-1">
     <w:p>
       <w:pPr>
@@ -498,35 +277,22 @@
 </file>
 
 <file path=word/header1.xml><?xml version="1.0" encoding="utf-8"?>
-<w:hdr xmlns:wpc="http://schemas.microsoft.com/office/word/2010/wordprocessingCanvas" xmlns:cx="http://schemas.microsoft.com/office/drawing/2014/chartex" xmlns:cx1="http://schemas.microsoft.com/office/drawing/2015/9/8/chartex" xmlns:cx2="http://schemas.microsoft.com/office/drawing/2015/10/21/chartex" xmlns:cx3="http://schemas.microsoft.com/office/drawing/2016/5/9/chartex" xmlns:cx4="http://schemas.microsoft.com/office/drawing/2016/5/10/chartex" xmlns:cx5="http://schemas.microsoft.com/office/drawing/2016/5/11/chartex" xmlns:cx6="http://schemas.microsoft.com/office/drawing/2016/5/12/chartex" xmlns:cx7="http://schemas.microsoft.com/office/drawing/2016/5/13/chartex" xmlns:cx8="http://schemas.microsoft.com/office/drawing/2016/5/14/chartex" xmlns:mc="http://schemas.openxmlformats.org/markup-compatibility/2006" xmlns:aink="http://schemas.microsoft.com/office/drawing/2016/ink" xmlns:am3d="http://schemas.microsoft.com/office/drawing/2017/model3d" xmlns:o="urn:schemas-microsoft-com:office:office" xmlns:oel="http://schemas.microsoft.com/office/2019/extlst" xmlns:r="http://schemas.openxmlformats.org/officeDocument/2006/relationships" xmlns:m="http://schemas.openxmlformats.org/officeDocument/2006/math" xmlns:v="urn:schemas-microsoft-com:vml" xmlns:wp14="http://schemas.microsoft.com/office/word/2010/wordprocessingDrawing" xmlns:wp="http://schemas.openxmlformats.org/drawingml/2006/wordprocessingDrawing" xmlns:w10="urn:schemas-microsoft-com:office:word" xmlns:w="http://schemas.openxmlformats.org/wordprocessingml/2006/main" xmlns:w14="http://schemas.microsoft.com/office/word/2010/wordml" xmlns:w15="http://schemas.microsoft.com/office/word/2012/wordml" xmlns:w16cex="http://schemas.microsoft.com/office/word/2018/wordml/cex" xmlns:w16cid="http://schemas.microsoft.com/office/word/2016/wordml/cid" xmlns:w16="http://schemas.microsoft.com/office/word/2018/wordml" xmlns:w16du="http://schemas.microsoft.com/office/word/2023/wordml/word16du" xmlns:w16sdtdh="http://schemas.microsoft.com/office/word/2020/wordml/sdtdatahash" xmlns:w16se="http://schemas.microsoft.com/office/word/2015/wordml/symex" xmlns:wpg="http://schemas.microsoft.com/office/word/2010/wordprocessingGroup" xmlns:wpi="http://schemas.microsoft.com/office/word/2010/wordprocessingInk" xmlns:wne="http://schemas.microsoft.com/office/word/2006/wordml" xmlns:wps="http://schemas.microsoft.com/office/word/2010/wordprocessingShape" mc:Ignorable="w14 w15 w16se w16cid w16 w16cex w16sdtdh w16du wp14">
+<w:hdr xmlns:wpc="http://schemas.microsoft.com/office/word/2010/wordprocessingCanvas" xmlns:cx="http://schemas.microsoft.com/office/drawing/2014/chartex" xmlns:cx1="http://schemas.microsoft.com/office/drawing/2015/9/8/chartex" xmlns:cx2="http://schemas.microsoft.com/office/drawing/2015/10/21/chartex" xmlns:cx3="http://schemas.microsoft.com/office/drawing/2016/5/9/chartex" xmlns:cx4="http://schemas.microsoft.com/office/drawing/2016/5/10/chartex" xmlns:cx5="http://schemas.microsoft.com/office/drawing/2016/5/11/chartex" xmlns:cx6="http://schemas.microsoft.com/office/drawing/2016/5/12/chartex" xmlns:cx7="http://schemas.microsoft.com/office/drawing/2016/5/13/chartex" xmlns:cx8="http://schemas.microsoft.com/office/drawing/2016/5/14/chartex" xmlns:mc="http://schemas.openxmlformats.org/markup-compatibility/2006" xmlns:aink="http://schemas.microsoft.com/office/drawing/2016/ink" xmlns:am3d="http://schemas.microsoft.com/office/drawing/2017/model3d" xmlns:o="urn:schemas-microsoft-com:office:office" xmlns:oel="http://schemas.microsoft.com/office/2019/extlst" xmlns:r="http://schemas.openxmlformats.org/officeDocument/2006/relationships" xmlns:m="http://schemas.openxmlformats.org/officeDocument/2006/math" xmlns:v="urn:schemas-microsoft-com:vml" xmlns:wp14="http://schemas.microsoft.com/office/word/2010/wordprocessingDrawing" xmlns:wp="http://schemas.openxmlformats.org/drawingml/2006/wordprocessingDrawing" xmlns:w10="urn:schemas-microsoft-com:office:word" xmlns:w="http://schemas.openxmlformats.org/wordprocessingml/2006/main" xmlns:w14="http://schemas.microsoft.com/office/word/2010/wordml" xmlns:w15="http://schemas.microsoft.com/office/word/2012/wordml" xmlns:w16cex="http://schemas.microsoft.com/office/word/2018/wordml/cex" xmlns:w16cid="http://schemas.microsoft.com/office/word/2016/wordml/cid" xmlns:w16="http://schemas.microsoft.com/office/word/2018/wordml" xmlns:w16sdtdh="http://schemas.microsoft.com/office/word/2020/wordml/sdtdatahash" xmlns:w16se="http://schemas.microsoft.com/office/word/2015/wordml/symex" xmlns:wpg="http://schemas.microsoft.com/office/word/2010/wordprocessingGroup" xmlns:wpi="http://schemas.microsoft.com/office/word/2010/wordprocessingInk" xmlns:wne="http://schemas.microsoft.com/office/word/2006/wordml" xmlns:wps="http://schemas.microsoft.com/office/word/2010/wordprocessingShape" mc:Ignorable="w14 w15 w16se w16cid w16 w16cex w16sdtdh wp14">
   <w:p>
     <w:pPr>
       <w:pStyle w:val="Heading1"/>
     </w:pPr>
     <w:bookmarkStart w:id="0" w:name="_5jg2fgel6ioi" w:colFirst="0" w:colLast="0"/>
     <w:bookmarkEnd w:id="0"/>
-    <w:proofErr w:type="spellStart"/>
     <w:r>
-      <w:t>IncomeRecords</w:t>
-    </w:r>
-    <w:proofErr w:type="spellEnd"/>
-    <w:r>
-      <w:t xml:space="preserve"> </w:t>
-    </w:r>
-    <w:proofErr w:type="spellStart"/>
-    <w:r>
-      <w:t>Psuedo</w:t>
-    </w:r>
-    <w:proofErr w:type="spellEnd"/>
-    <w:r>
-      <w:t xml:space="preserve"> Code</w:t>
+      <w:t>IncomeRecords Psuedo Code</w:t>
     </w:r>
   </w:p>
 </w:hdr>
 </file>
 
 <file path=word/styles.xml><?xml version="1.0" encoding="utf-8"?>
-<w:styles xmlns:mc="http://schemas.openxmlformats.org/markup-compatibility/2006" xmlns:r="http://schemas.openxmlformats.org/officeDocument/2006/relationships" xmlns:w="http://schemas.openxmlformats.org/wordprocessingml/2006/main" xmlns:w14="http://schemas.microsoft.com/office/word/2010/wordml" xmlns:w15="http://schemas.microsoft.com/office/word/2012/wordml" xmlns:w16cex="http://schemas.microsoft.com/office/word/2018/wordml/cex" xmlns:w16cid="http://schemas.microsoft.com/office/word/2016/wordml/cid" xmlns:w16="http://schemas.microsoft.com/office/word/2018/wordml" xmlns:w16du="http://schemas.microsoft.com/office/word/2023/wordml/word16du" xmlns:w16sdtdh="http://schemas.microsoft.com/office/word/2020/wordml/sdtdatahash" xmlns:w16se="http://schemas.microsoft.com/office/word/2015/wordml/symex" mc:Ignorable="w14 w15 w16se w16cid w16 w16cex w16sdtdh w16du">
+<w:styles xmlns:mc="http://schemas.openxmlformats.org/markup-compatibility/2006" xmlns:r="http://schemas.openxmlformats.org/officeDocument/2006/relationships" xmlns:w="http://schemas.openxmlformats.org/wordprocessingml/2006/main" xmlns:w14="http://schemas.microsoft.com/office/word/2010/wordml" xmlns:w15="http://schemas.microsoft.com/office/word/2012/wordml" xmlns:w16cex="http://schemas.microsoft.com/office/word/2018/wordml/cex" xmlns:w16cid="http://schemas.microsoft.com/office/word/2016/wordml/cid" xmlns:w16="http://schemas.microsoft.com/office/word/2018/wordml" xmlns:w16sdtdh="http://schemas.microsoft.com/office/word/2020/wordml/sdtdatahash" xmlns:w16se="http://schemas.microsoft.com/office/word/2015/wordml/symex" mc:Ignorable="w14 w15 w16se w16cid w16 w16cex w16sdtdh">
   <w:docDefaults>
     <w:rPrDefault>
       <w:rPr>

</xml_diff>